<commit_message>
changes made to the test documentation. One more test scenerio addded - Counting the number of files.
--Project Completed --
</commit_message>
<xml_diff>
--- a/Test Documentation.docx
+++ b/Test Documentation.docx
@@ -207,8 +207,6 @@
           <w:szCs w:val="28"/>
         </w:rPr>
       </w:pPr>
-      <w:bookmarkStart w:id="0" w:name="_GoBack"/>
-      <w:bookmarkEnd w:id="0"/>
       <w:r>
         <w:rPr>
           <w:sz w:val="36"/>
@@ -4105,10 +4103,7 @@
                               <w:jc w:val="center"/>
                             </w:pPr>
                             <w:r>
-                              <w:t>-F -G</w:t>
-                            </w:r>
-                            <w:r>
-                              <w:t xml:space="preserve"> -F</w:t>
+                              <w:t>-F -G -F</w:t>
                             </w:r>
                           </w:p>
                         </w:txbxContent>
@@ -6191,7 +6186,22 @@
         <w:tabs>
           <w:tab w:val="left" w:pos="1120"/>
         </w:tabs>
-      </w:pPr>
+        <w:rPr>
+          <w:u w:val="single"/>
+        </w:rPr>
+      </w:pPr>
+      <w:r>
+        <w:rPr>
+          <w:u w:val="single"/>
+        </w:rPr>
+        <w:t xml:space="preserve">This trial is not linked or a continuation of the </w:t>
+      </w:r>
+      <w:r>
+        <w:rPr>
+          <w:u w:val="single"/>
+        </w:rPr>
+        <w:t>above trials</w:t>
+      </w:r>
     </w:p>
     <w:p>
       <w:pPr>
@@ -6200,6 +6210,73 @@
           <w:tab w:val="left" w:pos="1120"/>
         </w:tabs>
       </w:pPr>
+      <w:r>
+        <w:t xml:space="preserve">Created a new </w:t>
+      </w:r>
+      <w:r>
+        <w:t>file in the root directory “/” and named it A</w:t>
+      </w:r>
+      <w:r>
+        <w:t>, then counted the number of files added.</w:t>
+      </w:r>
+      <w:bookmarkStart w:id="0" w:name="_GoBack"/>
+      <w:bookmarkEnd w:id="0"/>
+    </w:p>
+    <w:p>
+      <w:pPr>
+        <w:pStyle w:val="ListParagraph"/>
+        <w:tabs>
+          <w:tab w:val="left" w:pos="1120"/>
+        </w:tabs>
+      </w:pPr>
+    </w:p>
+    <w:p>
+      <w:pPr>
+        <w:pStyle w:val="ListParagraph"/>
+        <w:tabs>
+          <w:tab w:val="left" w:pos="1120"/>
+        </w:tabs>
+      </w:pPr>
+      <w:r>
+        <w:rPr>
+          <w:noProof/>
+        </w:rPr>
+        <w:drawing>
+          <wp:inline distT="0" distB="0" distL="0" distR="0" wp14:anchorId="2505151A" wp14:editId="78902F01">
+            <wp:extent cx="5943600" cy="3353435"/>
+            <wp:effectExtent l="0" t="0" r="0" b="0"/>
+            <wp:docPr id="4" name="Picture 4"/>
+            <wp:cNvGraphicFramePr>
+              <a:graphicFrameLocks xmlns:a="http://schemas.openxmlformats.org/drawingml/2006/main" noChangeAspect="1"/>
+            </wp:cNvGraphicFramePr>
+            <a:graphic xmlns:a="http://schemas.openxmlformats.org/drawingml/2006/main">
+              <a:graphicData uri="http://schemas.openxmlformats.org/drawingml/2006/picture">
+                <pic:pic xmlns:pic="http://schemas.openxmlformats.org/drawingml/2006/picture">
+                  <pic:nvPicPr>
+                    <pic:cNvPr id="1" name=""/>
+                    <pic:cNvPicPr/>
+                  </pic:nvPicPr>
+                  <pic:blipFill>
+                    <a:blip r:embed="rId23"/>
+                    <a:stretch>
+                      <a:fillRect/>
+                    </a:stretch>
+                  </pic:blipFill>
+                  <pic:spPr>
+                    <a:xfrm>
+                      <a:off x="0" y="0"/>
+                      <a:ext cx="5943600" cy="3353435"/>
+                    </a:xfrm>
+                    <a:prstGeom prst="rect">
+                      <a:avLst/>
+                    </a:prstGeom>
+                  </pic:spPr>
+                </pic:pic>
+              </a:graphicData>
+            </a:graphic>
+          </wp:inline>
+        </w:drawing>
+      </w:r>
     </w:p>
     <w:sectPr>
       <w:pgSz w:w="12240" w:h="15840"/>

</xml_diff>